<commit_message>
+bazı classlar silindi, değişiklik yapıldı By Said O
</commit_message>
<xml_diff>
--- a/CicekDukkan/CicekDukkan_Dokumantasyon_1.0.docx
+++ b/CicekDukkan/CicekDukkan_Dokumantasyon_1.0.docx
@@ -93,16 +93,36 @@
           <w:i/>
           <w:u w:val="single"/>
         </w:rPr>
-        <w:t>com.services</w:t>
-      </w:r>
-      <w:proofErr w:type="spellEnd"/>
-    </w:p>
-    <w:p>
-      <w:pPr>
-        <w:rPr>
-          <w:b/>
-        </w:rPr>
-      </w:pPr>
+        <w:t>com.</w:t>
+      </w:r>
+      <w:r>
+        <w:rPr>
+          <w:b/>
+          <w:i/>
+          <w:u w:val="single"/>
+        </w:rPr>
+        <w:t>cicek</w:t>
+      </w:r>
+      <w:proofErr w:type="spellEnd"/>
+    </w:p>
+    <w:p>
+      <w:pPr>
+        <w:jc w:val="center"/>
+        <w:rPr>
+          <w:b/>
+          <w:sz w:val="32"/>
+        </w:rPr>
+      </w:pPr>
+    </w:p>
+    <w:p>
+      <w:pPr>
+        <w:rPr>
+          <w:b/>
+          <w:i/>
+          <w:u w:val="single"/>
+        </w:rPr>
+      </w:pPr>
+      <w:proofErr w:type="spellStart"/>
       <w:proofErr w:type="gramStart"/>
       <w:r>
         <w:rPr>
@@ -110,7 +130,16 @@
           <w:i/>
           <w:u w:val="single"/>
         </w:rPr>
-        <w:t>Class :</w:t>
+        <w:t>Package</w:t>
+      </w:r>
+      <w:proofErr w:type="spellEnd"/>
+      <w:r>
+        <w:rPr>
+          <w:b/>
+          <w:i/>
+          <w:u w:val="single"/>
+        </w:rPr>
+        <w:t xml:space="preserve"> :</w:t>
       </w:r>
       <w:proofErr w:type="gramEnd"/>
       <w:r>
@@ -128,176 +157,36 @@
           <w:i/>
           <w:u w:val="single"/>
         </w:rPr>
-        <w:t>WriteToJs</w:t>
-      </w:r>
-      <w:proofErr w:type="spellEnd"/>
-    </w:p>
-    <w:p>
-      <w:r>
-        <w:t xml:space="preserve">Sınıfın içinde bulunan </w:t>
-      </w:r>
-      <w:proofErr w:type="spellStart"/>
-      <w:proofErr w:type="gramStart"/>
-      <w:r>
-        <w:t>write</w:t>
-      </w:r>
-      <w:proofErr w:type="spellEnd"/>
-      <w:r>
-        <w:t>(</w:t>
-      </w:r>
-      <w:proofErr w:type="gramEnd"/>
-      <w:r>
-        <w:t xml:space="preserve">) fonksiyonu ile parametrelerden gelen sipariş ve bayi verileri, </w:t>
-      </w:r>
-      <w:proofErr w:type="spellStart"/>
-      <w:r>
-        <w:t>string</w:t>
-      </w:r>
-      <w:proofErr w:type="spellEnd"/>
-      <w:r>
-        <w:t xml:space="preserve"> bir değişkene </w:t>
-      </w:r>
-      <w:proofErr w:type="spellStart"/>
-      <w:r>
-        <w:t>for</w:t>
-      </w:r>
-      <w:proofErr w:type="spellEnd"/>
-      <w:r>
-        <w:t xml:space="preserve"> döngüsü ile yazdırılıyor. </w:t>
-      </w:r>
-      <w:r>
-        <w:t xml:space="preserve">Gelen veriler ile önce siparişler, bağlı olduğu bayinin rengi ile haritaya çiziliyor, sonra bayiler haritaya siyah renkte bir </w:t>
-      </w:r>
-      <w:proofErr w:type="spellStart"/>
-      <w:r>
-        <w:t>placemark</w:t>
-      </w:r>
-      <w:proofErr w:type="spellEnd"/>
-      <w:r>
-        <w:t xml:space="preserve"> ile işaretleniyor.</w:t>
-      </w:r>
-    </w:p>
-    <w:p>
-      <w:proofErr w:type="spellStart"/>
-      <w:r>
-        <w:t>Js</w:t>
-      </w:r>
-      <w:proofErr w:type="spellEnd"/>
-      <w:r>
-        <w:t xml:space="preserve"> dosyasının hazırlanmasından sonra, projenin ana dizinine .</w:t>
-      </w:r>
-      <w:proofErr w:type="spellStart"/>
-      <w:r>
-        <w:t>js</w:t>
-      </w:r>
-      <w:proofErr w:type="spellEnd"/>
-      <w:r>
-        <w:t xml:space="preserve"> uzantılı </w:t>
-      </w:r>
-      <w:proofErr w:type="spellStart"/>
-      <w:r>
-        <w:t>Javascript</w:t>
-      </w:r>
-      <w:proofErr w:type="spellEnd"/>
-      <w:r>
-        <w:t xml:space="preserve"> dosyası oluşturuluyor.</w:t>
-      </w:r>
-      <w:r>
-        <w:t xml:space="preserve"> Sonra </w:t>
-      </w:r>
-      <w:proofErr w:type="spellStart"/>
-      <w:r>
-        <w:t>Js</w:t>
-      </w:r>
-      <w:proofErr w:type="spellEnd"/>
-      <w:r>
-        <w:t xml:space="preserve"> kodlarını tutan </w:t>
-      </w:r>
-      <w:proofErr w:type="spellStart"/>
-      <w:r>
-        <w:t>string</w:t>
-      </w:r>
-      <w:proofErr w:type="spellEnd"/>
-      <w:r>
-        <w:t xml:space="preserve"> veri, bu oluşturulan dosyaya yazılıyor.</w:t>
-      </w:r>
-      <w:r>
-        <w:t xml:space="preserve"> Sonuca göre konsolda bir bilgi mesajı verilip fonksiyon ve sınıf sonlanıyor.</w:t>
-      </w:r>
-    </w:p>
-    <w:p>
-      <w:proofErr w:type="gramStart"/>
-      <w:r>
-        <w:t>Not :</w:t>
-      </w:r>
-      <w:proofErr w:type="gramEnd"/>
-      <w:r>
-        <w:t xml:space="preserve"> </w:t>
-      </w:r>
-      <w:proofErr w:type="spellStart"/>
-      <w:r>
-        <w:t>Javascript</w:t>
-      </w:r>
-      <w:proofErr w:type="spellEnd"/>
-      <w:r>
-        <w:t xml:space="preserve"> dosyasında</w:t>
-      </w:r>
-      <w:r>
-        <w:t>ki kodlar ile</w:t>
-      </w:r>
-      <w:r>
-        <w:t xml:space="preserve"> </w:t>
-      </w:r>
-      <w:proofErr w:type="spellStart"/>
-      <w:r>
-        <w:t>Yandex</w:t>
-      </w:r>
-      <w:proofErr w:type="spellEnd"/>
-      <w:r>
-        <w:t xml:space="preserve"> </w:t>
-      </w:r>
-      <w:proofErr w:type="spellStart"/>
-      <w:r>
-        <w:t>Map</w:t>
-      </w:r>
-      <w:proofErr w:type="spellEnd"/>
-      <w:r>
-        <w:t xml:space="preserve"> </w:t>
-      </w:r>
-      <w:proofErr w:type="spellStart"/>
-      <w:r>
-        <w:t>Api’si</w:t>
-      </w:r>
-      <w:r>
-        <w:t>nden</w:t>
-      </w:r>
-      <w:proofErr w:type="spellEnd"/>
-      <w:r>
-        <w:t xml:space="preserve"> </w:t>
-      </w:r>
-      <w:r>
-        <w:t xml:space="preserve">çekilen verilere göre bir </w:t>
-      </w:r>
-      <w:proofErr w:type="spellStart"/>
-      <w:r>
-        <w:t>Map</w:t>
-      </w:r>
-      <w:proofErr w:type="spellEnd"/>
-      <w:r>
-        <w:t xml:space="preserve"> çıktısı html dosyasında gösteriliyor.</w:t>
-      </w:r>
-    </w:p>
-    <w:p/>
-    <w:p>
-      <w:pPr>
-        <w:rPr>
-          <w:b/>
-          <w:i/>
-          <w:u w:val="single"/>
-        </w:rPr>
-      </w:pPr>
-      <w:proofErr w:type="spellStart"/>
-      <w:proofErr w:type="gramStart"/>
+        <w:t>com.</w:t>
+      </w:r>
+      <w:r>
+        <w:rPr>
+          <w:b/>
+          <w:i/>
+          <w:u w:val="single"/>
+        </w:rPr>
+        <w:t>compare</w:t>
+      </w:r>
+      <w:proofErr w:type="spellEnd"/>
+    </w:p>
+    <w:p>
+      <w:pPr>
+        <w:jc w:val="center"/>
+        <w:rPr>
+          <w:b/>
+          <w:sz w:val="32"/>
+        </w:rPr>
+      </w:pPr>
+    </w:p>
+    <w:p>
+      <w:pPr>
+        <w:rPr>
+          <w:b/>
+          <w:i/>
+          <w:u w:val="single"/>
+        </w:rPr>
+      </w:pPr>
+      <w:proofErr w:type="spellStart"/>
       <w:r>
         <w:rPr>
           <w:b/>
@@ -313,172 +202,463 @@
           <w:i/>
           <w:u w:val="single"/>
         </w:rPr>
-        <w:t xml:space="preserve"> :</w:t>
-      </w:r>
-      <w:proofErr w:type="gramEnd"/>
-      <w:r>
-        <w:rPr>
-          <w:b/>
-          <w:i/>
-          <w:u w:val="single"/>
-        </w:rPr>
-        <w:t xml:space="preserve"> </w:t>
-      </w:r>
-      <w:proofErr w:type="spellStart"/>
-      <w:r>
-        <w:rPr>
-          <w:b/>
-          <w:i/>
-          <w:u w:val="single"/>
-        </w:rPr>
-        <w:t>com.</w:t>
-      </w:r>
-      <w:r>
-        <w:rPr>
-          <w:b/>
-          <w:i/>
-          <w:u w:val="single"/>
-        </w:rPr>
-        <w:t>cicek</w:t>
-      </w:r>
-      <w:proofErr w:type="spellEnd"/>
-    </w:p>
-    <w:p>
-      <w:pPr>
-        <w:rPr>
-          <w:b/>
-          <w:i/>
-          <w:u w:val="single"/>
-        </w:rPr>
-      </w:pPr>
-      <w:proofErr w:type="gramStart"/>
-      <w:r>
-        <w:rPr>
-          <w:b/>
-          <w:i/>
-          <w:u w:val="single"/>
-        </w:rPr>
-        <w:t>Class :</w:t>
-      </w:r>
-      <w:proofErr w:type="gramEnd"/>
-      <w:r>
-        <w:rPr>
-          <w:b/>
-          <w:i/>
-          <w:u w:val="single"/>
-        </w:rPr>
-        <w:t xml:space="preserve"> </w:t>
-      </w:r>
-      <w:proofErr w:type="spellStart"/>
-      <w:r>
-        <w:rPr>
-          <w:b/>
-          <w:i/>
-          <w:u w:val="single"/>
-        </w:rPr>
-        <w:t>DistanceCalculator</w:t>
-      </w:r>
-      <w:proofErr w:type="spellEnd"/>
-    </w:p>
-    <w:p>
-      <w:r>
-        <w:t xml:space="preserve">Sınıfın içerisinde bulunan </w:t>
-      </w:r>
-      <w:proofErr w:type="spellStart"/>
-      <w:proofErr w:type="gramStart"/>
-      <w:r>
-        <w:t>getDistance</w:t>
-      </w:r>
-      <w:proofErr w:type="spellEnd"/>
-      <w:r>
-        <w:t>(</w:t>
-      </w:r>
-      <w:proofErr w:type="gramEnd"/>
-      <w:r>
-        <w:t>) fonksiyonu ile, coğrafik veriler olan enlem ve boylam türlerindeki 2 nokta ile bir hesaplama yapılarak, geriye kilometre cinsinden birbirine olan uzaklık bilgisi döndürülüyor.</w:t>
-      </w:r>
-      <w:r>
-        <w:t xml:space="preserve"> Bu algoritmanın ana mantığı, </w:t>
-      </w:r>
-      <w:proofErr w:type="spellStart"/>
-      <w:r>
-        <w:t>Matematik’teki</w:t>
-      </w:r>
-      <w:proofErr w:type="spellEnd"/>
-      <w:r>
-        <w:t xml:space="preserve"> </w:t>
-      </w:r>
-      <w:proofErr w:type="spellStart"/>
-      <w:r>
-        <w:t>Haversine</w:t>
-      </w:r>
-      <w:proofErr w:type="spellEnd"/>
-      <w:r>
-        <w:t xml:space="preserve"> </w:t>
-      </w:r>
-      <w:proofErr w:type="spellStart"/>
-      <w:r>
-        <w:t>Formülü’ne</w:t>
-      </w:r>
-      <w:proofErr w:type="spellEnd"/>
-      <w:r>
-        <w:t xml:space="preserve"> dayanıyor.</w:t>
-      </w:r>
-      <w:r>
-        <w:t xml:space="preserve"> Bu formül ile küre şeklindeki cisimler üzerinde, 2 noktanın birbirine olan uzaklığı rahatlıkla bulunabiliyor.</w:t>
-      </w:r>
-    </w:p>
-    <w:p>
-      <w:pPr>
-        <w:jc w:val="both"/>
-      </w:pPr>
-      <w:proofErr w:type="spellStart"/>
-      <w:r>
-        <w:t>Haversine</w:t>
-      </w:r>
-      <w:proofErr w:type="spellEnd"/>
-      <w:r>
-        <w:t xml:space="preserve"> Formülü ile ilgili daha fazla bilgiyi </w:t>
-      </w:r>
-      <w:r>
-        <w:t>şu</w:t>
-      </w:r>
-      <w:r>
-        <w:t xml:space="preserve"> adresten edinebilirsiniz;</w:t>
-      </w:r>
-    </w:p>
-    <w:p>
-      <w:pPr>
-        <w:jc w:val="both"/>
-      </w:pPr>
-      <w:r>
-        <w:t>en.wikipedia.org/</w:t>
-      </w:r>
-      <w:proofErr w:type="spellStart"/>
-      <w:r>
-        <w:t>wiki</w:t>
-      </w:r>
-      <w:proofErr w:type="spellEnd"/>
-      <w:r>
-        <w:t>/</w:t>
-      </w:r>
-      <w:proofErr w:type="spellStart"/>
-      <w:r>
-        <w:t>Haversine_formula</w:t>
-      </w:r>
-      <w:proofErr w:type="spellEnd"/>
-    </w:p>
-    <w:p>
-      <w:pPr>
-        <w:jc w:val="both"/>
-      </w:pPr>
-    </w:p>
-    <w:p>
-      <w:pPr>
-        <w:jc w:val="both"/>
-      </w:pPr>
+        <w:t xml:space="preserve"> : com.</w:t>
+      </w:r>
+      <w:r>
+        <w:rPr>
+          <w:b/>
+          <w:i/>
+          <w:u w:val="single"/>
+        </w:rPr>
+        <w:t>compare</w:t>
+      </w:r>
       <w:bookmarkStart w:id="0" w:name="_GoBack"/>
       <w:bookmarkEnd w:id="0"/>
+    </w:p>
+    <w:p>
+      <w:pPr>
+        <w:jc w:val="center"/>
+        <w:rPr>
+          <w:b/>
+          <w:sz w:val="32"/>
+        </w:rPr>
+      </w:pPr>
+    </w:p>
+    <w:p>
+      <w:pPr>
+        <w:rPr>
+          <w:b/>
+          <w:i/>
+          <w:u w:val="single"/>
+        </w:rPr>
+      </w:pPr>
+      <w:proofErr w:type="spellStart"/>
+      <w:proofErr w:type="gramStart"/>
+      <w:r>
+        <w:rPr>
+          <w:b/>
+          <w:i/>
+          <w:u w:val="single"/>
+        </w:rPr>
+        <w:t>Package</w:t>
+      </w:r>
+      <w:proofErr w:type="spellEnd"/>
+      <w:r>
+        <w:rPr>
+          <w:b/>
+          <w:i/>
+          <w:u w:val="single"/>
+        </w:rPr>
+        <w:t xml:space="preserve"> :</w:t>
+      </w:r>
+      <w:proofErr w:type="gramEnd"/>
+      <w:r>
+        <w:rPr>
+          <w:b/>
+          <w:i/>
+          <w:u w:val="single"/>
+        </w:rPr>
+        <w:t xml:space="preserve"> </w:t>
+      </w:r>
+      <w:proofErr w:type="spellStart"/>
+      <w:r>
+        <w:rPr>
+          <w:b/>
+          <w:i/>
+          <w:u w:val="single"/>
+        </w:rPr>
+        <w:t>com.</w:t>
+      </w:r>
+      <w:r>
+        <w:rPr>
+          <w:b/>
+          <w:i/>
+          <w:u w:val="single"/>
+        </w:rPr>
+        <w:t>utility</w:t>
+      </w:r>
+      <w:proofErr w:type="spellEnd"/>
+    </w:p>
+    <w:p>
+      <w:pPr>
+        <w:rPr>
+          <w:b/>
+        </w:rPr>
+      </w:pPr>
+      <w:proofErr w:type="gramStart"/>
+      <w:r>
+        <w:rPr>
+          <w:b/>
+          <w:i/>
+          <w:u w:val="single"/>
+        </w:rPr>
+        <w:t>Class :</w:t>
+      </w:r>
+      <w:proofErr w:type="gramEnd"/>
+      <w:r>
+        <w:rPr>
+          <w:b/>
+          <w:i/>
+          <w:u w:val="single"/>
+        </w:rPr>
+        <w:t xml:space="preserve"> </w:t>
+      </w:r>
+      <w:proofErr w:type="spellStart"/>
+      <w:r>
+        <w:rPr>
+          <w:b/>
+          <w:i/>
+          <w:u w:val="single"/>
+        </w:rPr>
+        <w:t>WriteToJs</w:t>
+      </w:r>
+      <w:proofErr w:type="spellEnd"/>
+    </w:p>
+    <w:p>
+      <w:r>
+        <w:t xml:space="preserve">Sınıfın içinde bulunan </w:t>
+      </w:r>
+      <w:proofErr w:type="spellStart"/>
+      <w:proofErr w:type="gramStart"/>
+      <w:r>
+        <w:t>write</w:t>
+      </w:r>
+      <w:proofErr w:type="spellEnd"/>
+      <w:r>
+        <w:t>(</w:t>
+      </w:r>
+      <w:proofErr w:type="gramEnd"/>
+      <w:r>
+        <w:t xml:space="preserve">) fonksiyonu ile parametrelerden gelen sipariş ve bayi verileri, </w:t>
+      </w:r>
+      <w:proofErr w:type="spellStart"/>
+      <w:r>
+        <w:t>string</w:t>
+      </w:r>
+      <w:proofErr w:type="spellEnd"/>
+      <w:r>
+        <w:t xml:space="preserve"> bir değişkene </w:t>
+      </w:r>
+      <w:proofErr w:type="spellStart"/>
+      <w:r>
+        <w:t>for</w:t>
+      </w:r>
+      <w:proofErr w:type="spellEnd"/>
+      <w:r>
+        <w:t xml:space="preserve"> döngüsü ile yazdırılıyor. </w:t>
+      </w:r>
+      <w:r>
+        <w:t xml:space="preserve">Gelen veriler ile önce siparişler, bağlı olduğu bayinin rengi ile haritaya çiziliyor, sonra bayiler haritaya siyah renkte bir </w:t>
+      </w:r>
+      <w:proofErr w:type="spellStart"/>
+      <w:r>
+        <w:t>placemark</w:t>
+      </w:r>
+      <w:proofErr w:type="spellEnd"/>
+      <w:r>
+        <w:t xml:space="preserve"> ile işaretleniyor.</w:t>
+      </w:r>
+    </w:p>
+    <w:p>
+      <w:proofErr w:type="spellStart"/>
+      <w:r>
+        <w:t>Js</w:t>
+      </w:r>
+      <w:proofErr w:type="spellEnd"/>
+      <w:r>
+        <w:t xml:space="preserve"> dosyasının hazırlanmasından sonra, projenin ana dizinine .</w:t>
+      </w:r>
+      <w:proofErr w:type="spellStart"/>
+      <w:r>
+        <w:t>js</w:t>
+      </w:r>
+      <w:proofErr w:type="spellEnd"/>
+      <w:r>
+        <w:t xml:space="preserve"> uzantılı </w:t>
+      </w:r>
+      <w:proofErr w:type="spellStart"/>
+      <w:r>
+        <w:t>Javascript</w:t>
+      </w:r>
+      <w:proofErr w:type="spellEnd"/>
+      <w:r>
+        <w:t xml:space="preserve"> dosyası oluşturuluyor.</w:t>
+      </w:r>
+      <w:r>
+        <w:t xml:space="preserve"> Sonra </w:t>
+      </w:r>
+      <w:proofErr w:type="spellStart"/>
+      <w:r>
+        <w:t>Js</w:t>
+      </w:r>
+      <w:proofErr w:type="spellEnd"/>
+      <w:r>
+        <w:t xml:space="preserve"> kodlarını tutan </w:t>
+      </w:r>
+      <w:proofErr w:type="spellStart"/>
+      <w:r>
+        <w:t>string</w:t>
+      </w:r>
+      <w:proofErr w:type="spellEnd"/>
+      <w:r>
+        <w:t xml:space="preserve"> veri, bu oluşturulan dosyaya yazılıyor.</w:t>
+      </w:r>
+      <w:r>
+        <w:t xml:space="preserve"> Sonuca göre konsolda bir bilgi mesajı verilip fonksiyon ve sınıf sonlanıyor.</w:t>
+      </w:r>
+    </w:p>
+    <w:p>
+      <w:proofErr w:type="gramStart"/>
+      <w:r>
+        <w:t>Not :</w:t>
+      </w:r>
+      <w:proofErr w:type="gramEnd"/>
+      <w:r>
+        <w:t xml:space="preserve"> </w:t>
+      </w:r>
+      <w:proofErr w:type="spellStart"/>
+      <w:r>
+        <w:t>Javascript</w:t>
+      </w:r>
+      <w:proofErr w:type="spellEnd"/>
+      <w:r>
+        <w:t xml:space="preserve"> dosyasında</w:t>
+      </w:r>
+      <w:r>
+        <w:t>ki kodlar ile</w:t>
+      </w:r>
+      <w:r>
+        <w:t xml:space="preserve"> </w:t>
+      </w:r>
+      <w:proofErr w:type="spellStart"/>
+      <w:r>
+        <w:t>Yandex</w:t>
+      </w:r>
+      <w:proofErr w:type="spellEnd"/>
+      <w:r>
+        <w:t xml:space="preserve"> </w:t>
+      </w:r>
+      <w:proofErr w:type="spellStart"/>
+      <w:r>
+        <w:t>Map</w:t>
+      </w:r>
+      <w:proofErr w:type="spellEnd"/>
+      <w:r>
+        <w:t xml:space="preserve"> </w:t>
+      </w:r>
+      <w:proofErr w:type="spellStart"/>
+      <w:r>
+        <w:t>Api’si</w:t>
+      </w:r>
+      <w:r>
+        <w:t>nden</w:t>
+      </w:r>
+      <w:proofErr w:type="spellEnd"/>
+      <w:r>
+        <w:t xml:space="preserve"> </w:t>
+      </w:r>
+      <w:r>
+        <w:t xml:space="preserve">çekilen verilere göre bir </w:t>
+      </w:r>
+      <w:proofErr w:type="spellStart"/>
+      <w:r>
+        <w:t>Map</w:t>
+      </w:r>
+      <w:proofErr w:type="spellEnd"/>
+      <w:r>
+        <w:t xml:space="preserve"> çıktısı html dosyasında gösteriliyor.</w:t>
+      </w:r>
+    </w:p>
+    <w:p/>
+    <w:p>
+      <w:pPr>
+        <w:rPr>
+          <w:b/>
+          <w:i/>
+          <w:u w:val="single"/>
+        </w:rPr>
+      </w:pPr>
+      <w:proofErr w:type="spellStart"/>
+      <w:proofErr w:type="gramStart"/>
+      <w:r>
+        <w:rPr>
+          <w:b/>
+          <w:i/>
+          <w:u w:val="single"/>
+        </w:rPr>
+        <w:t>Package</w:t>
+      </w:r>
+      <w:proofErr w:type="spellEnd"/>
+      <w:r>
+        <w:rPr>
+          <w:b/>
+          <w:i/>
+          <w:u w:val="single"/>
+        </w:rPr>
+        <w:t xml:space="preserve"> :</w:t>
+      </w:r>
+      <w:proofErr w:type="gramEnd"/>
+      <w:r>
+        <w:rPr>
+          <w:b/>
+          <w:i/>
+          <w:u w:val="single"/>
+        </w:rPr>
+        <w:t xml:space="preserve"> </w:t>
+      </w:r>
+      <w:proofErr w:type="spellStart"/>
+      <w:r>
+        <w:rPr>
+          <w:b/>
+          <w:i/>
+          <w:u w:val="single"/>
+        </w:rPr>
+        <w:t>com.</w:t>
+      </w:r>
+      <w:r>
+        <w:rPr>
+          <w:b/>
+          <w:i/>
+          <w:u w:val="single"/>
+        </w:rPr>
+        <w:t>cicek</w:t>
+      </w:r>
+      <w:proofErr w:type="spellEnd"/>
+    </w:p>
+    <w:p>
+      <w:pPr>
+        <w:rPr>
+          <w:b/>
+          <w:i/>
+          <w:u w:val="single"/>
+        </w:rPr>
+      </w:pPr>
+      <w:proofErr w:type="gramStart"/>
+      <w:r>
+        <w:rPr>
+          <w:b/>
+          <w:i/>
+          <w:u w:val="single"/>
+        </w:rPr>
+        <w:t>Class :</w:t>
+      </w:r>
+      <w:proofErr w:type="gramEnd"/>
+      <w:r>
+        <w:rPr>
+          <w:b/>
+          <w:i/>
+          <w:u w:val="single"/>
+        </w:rPr>
+        <w:t xml:space="preserve"> </w:t>
+      </w:r>
+      <w:proofErr w:type="spellStart"/>
+      <w:r>
+        <w:rPr>
+          <w:b/>
+          <w:i/>
+          <w:u w:val="single"/>
+        </w:rPr>
+        <w:t>DistanceCalculator</w:t>
+      </w:r>
+      <w:proofErr w:type="spellEnd"/>
+    </w:p>
+    <w:p>
+      <w:r>
+        <w:t xml:space="preserve">Sınıfın içerisinde bulunan </w:t>
+      </w:r>
+      <w:proofErr w:type="spellStart"/>
+      <w:proofErr w:type="gramStart"/>
+      <w:r>
+        <w:t>getDistance</w:t>
+      </w:r>
+      <w:proofErr w:type="spellEnd"/>
+      <w:r>
+        <w:t>(</w:t>
+      </w:r>
+      <w:proofErr w:type="gramEnd"/>
+      <w:r>
+        <w:t>) fonksiyonu ile, coğrafik veriler olan enlem ve boylam türlerindeki 2 nokta ile bir hesaplama yapılarak, geriye kilometre cinsinden birbirine olan uzaklık bilgisi döndürülüyor.</w:t>
+      </w:r>
+      <w:r>
+        <w:t xml:space="preserve"> Bu algoritmanın ana mantığı, </w:t>
+      </w:r>
+      <w:proofErr w:type="spellStart"/>
+      <w:r>
+        <w:t>Matematik’teki</w:t>
+      </w:r>
+      <w:proofErr w:type="spellEnd"/>
+      <w:r>
+        <w:t xml:space="preserve"> </w:t>
+      </w:r>
+      <w:proofErr w:type="spellStart"/>
+      <w:r>
+        <w:t>Haversine</w:t>
+      </w:r>
+      <w:proofErr w:type="spellEnd"/>
+      <w:r>
+        <w:t xml:space="preserve"> </w:t>
+      </w:r>
+      <w:proofErr w:type="spellStart"/>
+      <w:r>
+        <w:t>Formülü’ne</w:t>
+      </w:r>
+      <w:proofErr w:type="spellEnd"/>
+      <w:r>
+        <w:t xml:space="preserve"> dayanıyor.</w:t>
+      </w:r>
+      <w:r>
+        <w:t xml:space="preserve"> Bu formül ile küre şeklindeki cisimler üzerinde, 2 noktanın birbirine olan uzaklığı rahatlıkla bulunabiliyor.</w:t>
+      </w:r>
+    </w:p>
+    <w:p>
+      <w:pPr>
+        <w:jc w:val="both"/>
+      </w:pPr>
+      <w:proofErr w:type="spellStart"/>
+      <w:r>
+        <w:t>Haversine</w:t>
+      </w:r>
+      <w:proofErr w:type="spellEnd"/>
+      <w:r>
+        <w:t xml:space="preserve"> Formülü ile ilgili daha fazla bilgiyi </w:t>
+      </w:r>
+      <w:r>
+        <w:t>şu</w:t>
+      </w:r>
+      <w:r>
+        <w:t xml:space="preserve"> adresten edinebilirsiniz;</w:t>
+      </w:r>
+    </w:p>
+    <w:p>
+      <w:pPr>
+        <w:jc w:val="both"/>
+      </w:pPr>
+      <w:r>
+        <w:t>en.wikipedia.org/</w:t>
+      </w:r>
+      <w:proofErr w:type="spellStart"/>
+      <w:r>
+        <w:t>wiki</w:t>
+      </w:r>
+      <w:proofErr w:type="spellEnd"/>
+      <w:r>
+        <w:t>/</w:t>
+      </w:r>
+      <w:proofErr w:type="spellStart"/>
+      <w:r>
+        <w:t>Haversine_formula</w:t>
+      </w:r>
+      <w:proofErr w:type="spellEnd"/>
+    </w:p>
+    <w:p>
+      <w:pPr>
+        <w:jc w:val="both"/>
+      </w:pPr>
+    </w:p>
+    <w:p>
+      <w:pPr>
+        <w:jc w:val="both"/>
+      </w:pPr>
     </w:p>
     <w:sectPr>
       <w:pgSz w:w="11906" w:h="16838"/>

</xml_diff>